<commit_message>
Continued working with python-docx, through pagination properties
</commit_message>
<xml_diff>
--- a/docx_creator/quickstart/input.docx
+++ b/docx_creator/quickstart/input.docx
@@ -3,437 +3,9 @@
 <w:document xmlns:wpc="http://schemas.microsoft.com/office/word/2010/wordprocessingCanvas" xmlns:cx="http://schemas.microsoft.com/office/drawing/2014/chartex" xmlns:cx1="http://schemas.microsoft.com/office/drawing/2015/9/8/chartex" xmlns:cx2="http://schemas.microsoft.com/office/drawing/2015/10/21/chartex" xmlns:cx3="http://schemas.microsoft.com/office/drawing/2016/5/9/chartex" xmlns:cx4="http://schemas.microsoft.com/office/drawing/2016/5/10/chartex" xmlns:cx5="http://schemas.microsoft.com/office/drawing/2016/5/11/chartex" xmlns:mc="http://schemas.openxmlformats.org/markup-compatibility/2006" xmlns:o="urn:schemas-microsoft-com:office:office" xmlns:r="http://schemas.openxmlformats.org/officeDocument/2006/relationships" xmlns:m="http://schemas.openxmlformats.org/officeDocument/2006/math" xmlns:v="urn:schemas-microsoft-com:vml" xmlns:wp14="http://schemas.microsoft.com/office/word/2010/wordprocessingDrawing" xmlns:wp="http://schemas.openxmlformats.org/drawingml/2006/wordprocessingDrawing" xmlns:w10="urn:schemas-microsoft-com:office:word" xmlns:w="http://schemas.openxmlformats.org/wordprocessingml/2006/main" xmlns:w14="http://schemas.microsoft.com/office/word/2010/wordml" xmlns:w15="http://schemas.microsoft.com/office/word/2012/wordml" xmlns:w16se="http://schemas.microsoft.com/office/word/2015/wordml/symex" xmlns:wpg="http://schemas.microsoft.com/office/word/2010/wordprocessingGroup" xmlns:wpi="http://schemas.microsoft.com/office/word/2010/wordprocessingInk" xmlns:wne="http://schemas.microsoft.com/office/word/2006/wordml" xmlns:wps="http://schemas.microsoft.com/office/word/2010/wordprocessingShape" mc:Ignorable="w14 w15 w16se wp14">
   <w:body>
     <w:p>
-      <w:pPr>
-        <w:pStyle w:val="testtitle"/>
-        <w:rPr>
-          <w:rStyle w:val="Emphasis"/>
-        </w:rPr>
-      </w:pPr>
-      <w:r>
-        <w:t xml:space="preserve">{{ </w:t>
-      </w:r>
-      <w:proofErr w:type="spellStart"/>
-      <w:r>
-        <w:t>test_name</w:t>
-      </w:r>
-      <w:proofErr w:type="spellEnd"/>
-      <w:r>
-        <w:t xml:space="preserve"> }}</w:t>
-      </w:r>
-      <w:r>
-        <w:t xml:space="preserve"> – {{ </w:t>
-      </w:r>
-      <w:r>
-        <w:t>device</w:t>
-      </w:r>
-      <w:r>
-        <w:t xml:space="preserve"> }}</w:t>
-      </w:r>
       <w:bookmarkStart w:id="0" w:name="_GoBack"/>
       <w:bookmarkEnd w:id="0"/>
     </w:p>
-    <w:tbl>
-      <w:tblPr>
-        <w:tblW w:w="9442" w:type="dxa"/>
-        <w:tblCellSpacing w:w="15" w:type="dxa"/>
-        <w:tblBorders>
-          <w:top w:val="outset" w:sz="6" w:space="0" w:color="auto"/>
-          <w:left w:val="outset" w:sz="6" w:space="0" w:color="auto"/>
-          <w:bottom w:val="outset" w:sz="6" w:space="0" w:color="auto"/>
-          <w:right w:val="outset" w:sz="6" w:space="0" w:color="auto"/>
-        </w:tblBorders>
-        <w:tblCellMar>
-          <w:top w:w="15" w:type="dxa"/>
-          <w:left w:w="15" w:type="dxa"/>
-          <w:bottom w:w="15" w:type="dxa"/>
-          <w:right w:w="15" w:type="dxa"/>
-        </w:tblCellMar>
-        <w:tblLook w:val="04A0" w:firstRow="1" w:lastRow="0" w:firstColumn="1" w:lastColumn="0" w:noHBand="0" w:noVBand="1"/>
-      </w:tblPr>
-      <w:tblGrid>
-        <w:gridCol w:w="1702"/>
-        <w:gridCol w:w="7740"/>
-      </w:tblGrid>
-      <w:tr>
-        <w:trPr>
-          <w:tblCellSpacing w:w="15" w:type="dxa"/>
-        </w:trPr>
-        <w:tc>
-          <w:tcPr>
-            <w:tcW w:w="1657" w:type="dxa"/>
-            <w:tcBorders>
-              <w:top w:val="outset" w:sz="6" w:space="0" w:color="auto"/>
-              <w:left w:val="outset" w:sz="6" w:space="0" w:color="auto"/>
-              <w:bottom w:val="outset" w:sz="6" w:space="0" w:color="auto"/>
-              <w:right w:val="outset" w:sz="6" w:space="0" w:color="auto"/>
-            </w:tcBorders>
-            <w:vAlign w:val="center"/>
-            <w:hideMark/>
-          </w:tcPr>
-          <w:p>
-            <w:pPr>
-              <w:pStyle w:val="subtitlebold"/>
-            </w:pPr>
-            <w:r>
-              <w:t>Tester</w:t>
-            </w:r>
-          </w:p>
-        </w:tc>
-        <w:tc>
-          <w:tcPr>
-            <w:tcW w:w="7695" w:type="dxa"/>
-            <w:tcBorders>
-              <w:top w:val="outset" w:sz="6" w:space="0" w:color="auto"/>
-              <w:left w:val="outset" w:sz="6" w:space="0" w:color="auto"/>
-              <w:bottom w:val="outset" w:sz="6" w:space="0" w:color="auto"/>
-              <w:right w:val="outset" w:sz="6" w:space="0" w:color="auto"/>
-            </w:tcBorders>
-            <w:vAlign w:val="center"/>
-            <w:hideMark/>
-          </w:tcPr>
-          <w:p>
-            <w:pPr>
-              <w:pStyle w:val="subtitlenormal"/>
-            </w:pPr>
-            <w:r>
-              <w:t>{{ tester }}</w:t>
-            </w:r>
-          </w:p>
-        </w:tc>
-      </w:tr>
-      <w:tr>
-        <w:trPr>
-          <w:tblCellSpacing w:w="15" w:type="dxa"/>
-        </w:trPr>
-        <w:tc>
-          <w:tcPr>
-            <w:tcW w:w="1657" w:type="dxa"/>
-            <w:tcBorders>
-              <w:top w:val="outset" w:sz="6" w:space="0" w:color="auto"/>
-              <w:left w:val="outset" w:sz="6" w:space="0" w:color="auto"/>
-              <w:bottom w:val="outset" w:sz="6" w:space="0" w:color="auto"/>
-              <w:right w:val="outset" w:sz="6" w:space="0" w:color="auto"/>
-            </w:tcBorders>
-            <w:vAlign w:val="center"/>
-            <w:hideMark/>
-          </w:tcPr>
-          <w:p>
-            <w:pPr>
-              <w:pStyle w:val="subtitlebold"/>
-            </w:pPr>
-            <w:r>
-              <w:t>Date</w:t>
-            </w:r>
-          </w:p>
-        </w:tc>
-        <w:tc>
-          <w:tcPr>
-            <w:tcW w:w="7695" w:type="dxa"/>
-            <w:tcBorders>
-              <w:top w:val="outset" w:sz="6" w:space="0" w:color="auto"/>
-              <w:left w:val="outset" w:sz="6" w:space="0" w:color="auto"/>
-              <w:bottom w:val="outset" w:sz="6" w:space="0" w:color="auto"/>
-              <w:right w:val="outset" w:sz="6" w:space="0" w:color="auto"/>
-            </w:tcBorders>
-            <w:vAlign w:val="center"/>
-            <w:hideMark/>
-          </w:tcPr>
-          <w:p>
-            <w:pPr>
-              <w:pStyle w:val="subtitlenormal"/>
-            </w:pPr>
-            <w:r>
-              <w:t>{{ date }}</w:t>
-            </w:r>
-          </w:p>
-        </w:tc>
-      </w:tr>
-      <w:tr>
-        <w:trPr>
-          <w:tblCellSpacing w:w="15" w:type="dxa"/>
-        </w:trPr>
-        <w:tc>
-          <w:tcPr>
-            <w:tcW w:w="1657" w:type="dxa"/>
-            <w:tcBorders>
-              <w:top w:val="outset" w:sz="6" w:space="0" w:color="auto"/>
-              <w:left w:val="outset" w:sz="6" w:space="0" w:color="auto"/>
-              <w:bottom w:val="outset" w:sz="6" w:space="0" w:color="auto"/>
-              <w:right w:val="outset" w:sz="6" w:space="0" w:color="auto"/>
-            </w:tcBorders>
-            <w:vAlign w:val="center"/>
-            <w:hideMark/>
-          </w:tcPr>
-          <w:p>
-            <w:pPr>
-              <w:pStyle w:val="subtitlebold"/>
-            </w:pPr>
-            <w:r>
-              <w:t>Purpose</w:t>
-            </w:r>
-          </w:p>
-        </w:tc>
-        <w:tc>
-          <w:tcPr>
-            <w:tcW w:w="7695" w:type="dxa"/>
-            <w:tcBorders>
-              <w:top w:val="outset" w:sz="6" w:space="0" w:color="auto"/>
-              <w:left w:val="outset" w:sz="6" w:space="0" w:color="auto"/>
-              <w:bottom w:val="outset" w:sz="6" w:space="0" w:color="auto"/>
-              <w:right w:val="outset" w:sz="6" w:space="0" w:color="auto"/>
-            </w:tcBorders>
-            <w:vAlign w:val="center"/>
-            <w:hideMark/>
-          </w:tcPr>
-          <w:p>
-            <w:pPr>
-              <w:pStyle w:val="subtitlenormal"/>
-            </w:pPr>
-            <w:r>
-              <w:t>Describe the DUT and DUT environment</w:t>
-            </w:r>
-            <w:r>
-              <w:t>.</w:t>
-            </w:r>
-          </w:p>
-        </w:tc>
-      </w:tr>
-    </w:tbl>
-    <w:p>
-      <w:pPr>
-        <w:pStyle w:val="testheader"/>
-      </w:pPr>
-      <w:r>
-        <w:t>Test 1</w:t>
-      </w:r>
-    </w:p>
-    <w:p>
-      <w:pPr>
-        <w:pStyle w:val="descheader"/>
-      </w:pPr>
-      <w:r>
-        <w:t>Description</w:t>
-      </w:r>
-    </w:p>
-    <w:p>
-      <w:pPr>
-        <w:pStyle w:val="normaltext"/>
-      </w:pPr>
-      <w:r>
-        <w:t>Record inventory</w:t>
-      </w:r>
-      <w:r>
-        <w:t>.</w:t>
-      </w:r>
-    </w:p>
-    <w:p>
-      <w:pPr>
-        <w:pStyle w:val="descheader"/>
-      </w:pPr>
-      <w:r>
-        <w:t>Commands To Execute</w:t>
-      </w:r>
-    </w:p>
-    <w:p>
-      <w:pPr>
-        <w:pStyle w:val="bold"/>
-      </w:pPr>
-      <w:r>
-        <w:t>Cisco:</w:t>
-      </w:r>
-    </w:p>
-    <w:p>
-      <w:pPr>
-        <w:pStyle w:val="output"/>
-      </w:pPr>
-      <w:r>
-        <w:t>show inventory</w:t>
-      </w:r>
-    </w:p>
-    <w:p>
-      <w:pPr>
-        <w:pStyle w:val="HTMLPreformatted"/>
-      </w:pPr>
-    </w:p>
-    <w:p>
-      <w:pPr>
-        <w:pStyle w:val="bold"/>
-      </w:pPr>
-      <w:r>
-        <w:t>Juniper:</w:t>
-      </w:r>
-    </w:p>
-    <w:p>
-      <w:pPr>
-        <w:pStyle w:val="output"/>
-      </w:pPr>
-      <w:r>
-        <w:t>s</w:t>
-      </w:r>
-      <w:r>
-        <w:t>how chassis hardware</w:t>
-      </w:r>
-    </w:p>
-    <w:p>
-      <w:pPr>
-        <w:pStyle w:val="descheader"/>
-      </w:pPr>
-      <w:r>
-        <w:t>Test output</w:t>
-      </w:r>
-    </w:p>
-    <w:tbl>
-      <w:tblPr>
-        <w:tblW w:w="9442" w:type="dxa"/>
-        <w:tblCellSpacing w:w="15" w:type="dxa"/>
-        <w:tblBorders>
-          <w:top w:val="outset" w:sz="6" w:space="0" w:color="000000"/>
-          <w:left w:val="outset" w:sz="6" w:space="0" w:color="000000"/>
-          <w:bottom w:val="outset" w:sz="6" w:space="0" w:color="000000"/>
-          <w:right w:val="outset" w:sz="6" w:space="0" w:color="000000"/>
-        </w:tblBorders>
-        <w:shd w:val="clear" w:color="auto" w:fill="DBE5F1"/>
-        <w:tblLayout w:type="fixed"/>
-        <w:tblCellMar>
-          <w:left w:w="0" w:type="dxa"/>
-          <w:right w:w="0" w:type="dxa"/>
-        </w:tblCellMar>
-        <w:tblLook w:val="04A0" w:firstRow="1" w:lastRow="0" w:firstColumn="1" w:lastColumn="0" w:noHBand="0" w:noVBand="1"/>
-      </w:tblPr>
-      <w:tblGrid>
-        <w:gridCol w:w="9442"/>
-      </w:tblGrid>
-      <w:tr>
-        <w:trPr>
-          <w:tblCellSpacing w:w="15" w:type="dxa"/>
-        </w:trPr>
-        <w:tc>
-          <w:tcPr>
-            <w:tcW w:w="9382" w:type="dxa"/>
-            <w:tcBorders>
-              <w:top w:val="outset" w:sz="6" w:space="0" w:color="000000"/>
-              <w:left w:val="outset" w:sz="6" w:space="0" w:color="000000"/>
-              <w:bottom w:val="outset" w:sz="6" w:space="0" w:color="000000"/>
-              <w:right w:val="outset" w:sz="6" w:space="0" w:color="000000"/>
-            </w:tcBorders>
-            <w:shd w:val="clear" w:color="auto" w:fill="DBE5F1"/>
-            <w:tcMar>
-              <w:top w:w="15" w:type="dxa"/>
-              <w:left w:w="15" w:type="dxa"/>
-              <w:bottom w:w="15" w:type="dxa"/>
-              <w:right w:w="15" w:type="dxa"/>
-            </w:tcMar>
-            <w:vAlign w:val="center"/>
-            <w:hideMark/>
-          </w:tcPr>
-          <w:p>
-            <w:pPr>
-              <w:pStyle w:val="outputsm"/>
-            </w:pPr>
-            <w:r>
-              <w:t xml:space="preserve">{{ </w:t>
-            </w:r>
-            <w:r>
-              <w:t>test1_result</w:t>
-            </w:r>
-            <w:r>
-              <w:t xml:space="preserve"> </w:t>
-            </w:r>
-            <w:r>
-              <w:t>}}</w:t>
-            </w:r>
-          </w:p>
-        </w:tc>
-      </w:tr>
-    </w:tbl>
-    <w:p>
-      <w:pPr>
-        <w:pStyle w:val="descheader"/>
-      </w:pPr>
-      <w:r>
-        <w:t>Test Comments</w:t>
-      </w:r>
-    </w:p>
-    <w:tbl>
-      <w:tblPr>
-        <w:tblW w:w="9442" w:type="dxa"/>
-        <w:tblCellSpacing w:w="15" w:type="dxa"/>
-        <w:tblBorders>
-          <w:top w:val="outset" w:sz="6" w:space="0" w:color="000000"/>
-          <w:left w:val="outset" w:sz="6" w:space="0" w:color="000000"/>
-          <w:bottom w:val="outset" w:sz="6" w:space="0" w:color="000000"/>
-          <w:right w:val="outset" w:sz="6" w:space="0" w:color="000000"/>
-        </w:tblBorders>
-        <w:shd w:val="clear" w:color="auto" w:fill="F2DBDB"/>
-        <w:tblLayout w:type="fixed"/>
-        <w:tblCellMar>
-          <w:left w:w="0" w:type="dxa"/>
-          <w:right w:w="0" w:type="dxa"/>
-        </w:tblCellMar>
-        <w:tblLook w:val="04A0" w:firstRow="1" w:lastRow="0" w:firstColumn="1" w:lastColumn="0" w:noHBand="0" w:noVBand="1"/>
-      </w:tblPr>
-      <w:tblGrid>
-        <w:gridCol w:w="9442"/>
-      </w:tblGrid>
-      <w:tr>
-        <w:trPr>
-          <w:tblCellSpacing w:w="15" w:type="dxa"/>
-        </w:trPr>
-        <w:tc>
-          <w:tcPr>
-            <w:tcW w:w="9382" w:type="dxa"/>
-            <w:tcBorders>
-              <w:top w:val="outset" w:sz="6" w:space="0" w:color="000000"/>
-              <w:left w:val="outset" w:sz="6" w:space="0" w:color="000000"/>
-              <w:bottom w:val="outset" w:sz="6" w:space="0" w:color="000000"/>
-              <w:right w:val="outset" w:sz="6" w:space="0" w:color="000000"/>
-            </w:tcBorders>
-            <w:shd w:val="clear" w:color="auto" w:fill="F2DBDB"/>
-            <w:tcMar>
-              <w:top w:w="15" w:type="dxa"/>
-              <w:left w:w="15" w:type="dxa"/>
-              <w:bottom w:w="15" w:type="dxa"/>
-              <w:right w:w="15" w:type="dxa"/>
-            </w:tcMar>
-            <w:vAlign w:val="center"/>
-            <w:hideMark/>
-          </w:tcPr>
-          <w:p>
-            <w:pPr>
-              <w:pStyle w:val="normaltext"/>
-              <w:rPr>
-                <w:rFonts w:eastAsia="Times New Roman"/>
-              </w:rPr>
-            </w:pPr>
-            <w:r>
-              <w:rPr>
-                <w:rFonts w:eastAsia="Times New Roman"/>
-              </w:rPr>
-              <w:t>{{ test</w:t>
-            </w:r>
-            <w:r>
-              <w:rPr>
-                <w:rFonts w:eastAsia="Times New Roman"/>
-              </w:rPr>
-              <w:t>1_</w:t>
-            </w:r>
-            <w:r>
-              <w:rPr>
-                <w:rFonts w:eastAsia="Times New Roman"/>
-              </w:rPr>
-              <w:t>comment</w:t>
-            </w:r>
-            <w:r>
-              <w:rPr>
-                <w:rFonts w:eastAsia="Times New Roman"/>
-              </w:rPr>
-              <w:t xml:space="preserve"> }}</w:t>
-            </w:r>
-          </w:p>
-        </w:tc>
-      </w:tr>
-    </w:tbl>
-    <w:p/>
     <w:sectPr>
       <w:headerReference w:type="even" r:id="rId6"/>
       <w:headerReference w:type="default" r:id="rId7"/>

</xml_diff>

<commit_message>
Scripted creation of test templates
</commit_message>
<xml_diff>
--- a/docx_creator/quickstart/input.docx
+++ b/docx_creator/quickstart/input.docx
@@ -2,6 +2,430 @@
 <file path=word/document.xml><?xml version="1.0" encoding="utf-8"?>
 <w:document xmlns:wpc="http://schemas.microsoft.com/office/word/2010/wordprocessingCanvas" xmlns:cx="http://schemas.microsoft.com/office/drawing/2014/chartex" xmlns:cx1="http://schemas.microsoft.com/office/drawing/2015/9/8/chartex" xmlns:cx2="http://schemas.microsoft.com/office/drawing/2015/10/21/chartex" xmlns:cx3="http://schemas.microsoft.com/office/drawing/2016/5/9/chartex" xmlns:cx4="http://schemas.microsoft.com/office/drawing/2016/5/10/chartex" xmlns:cx5="http://schemas.microsoft.com/office/drawing/2016/5/11/chartex" xmlns:mc="http://schemas.openxmlformats.org/markup-compatibility/2006" xmlns:o="urn:schemas-microsoft-com:office:office" xmlns:r="http://schemas.openxmlformats.org/officeDocument/2006/relationships" xmlns:m="http://schemas.openxmlformats.org/officeDocument/2006/math" xmlns:v="urn:schemas-microsoft-com:vml" xmlns:wp14="http://schemas.microsoft.com/office/word/2010/wordprocessingDrawing" xmlns:wp="http://schemas.openxmlformats.org/drawingml/2006/wordprocessingDrawing" xmlns:w10="urn:schemas-microsoft-com:office:word" xmlns:w="http://schemas.openxmlformats.org/wordprocessingml/2006/main" xmlns:w14="http://schemas.microsoft.com/office/word/2010/wordml" xmlns:w15="http://schemas.microsoft.com/office/word/2012/wordml" xmlns:w16se="http://schemas.microsoft.com/office/word/2015/wordml/symex" xmlns:wpg="http://schemas.microsoft.com/office/word/2010/wordprocessingGroup" xmlns:wpi="http://schemas.microsoft.com/office/word/2010/wordprocessingInk" xmlns:wne="http://schemas.microsoft.com/office/word/2006/wordml" xmlns:wps="http://schemas.microsoft.com/office/word/2010/wordprocessingShape" mc:Ignorable="w14 w15 w16se wp14">
   <w:body>
+    <w:p>
+      <w:pPr>
+        <w:pStyle w:val="testtitle"/>
+        <w:rPr>
+          <w:rStyle w:val="Emphasis"/>
+        </w:rPr>
+      </w:pPr>
+      <w:r>
+        <w:t xml:space="preserve">{{ </w:t>
+      </w:r>
+      <w:proofErr w:type="spellStart"/>
+      <w:r>
+        <w:t>test_name</w:t>
+      </w:r>
+      <w:proofErr w:type="spellEnd"/>
+      <w:r>
+        <w:t xml:space="preserve"> }}</w:t>
+      </w:r>
+      <w:r>
+        <w:t xml:space="preserve"> – {{ </w:t>
+      </w:r>
+      <w:r>
+        <w:t>device</w:t>
+      </w:r>
+      <w:r>
+        <w:t xml:space="preserve"> }}</w:t>
+      </w:r>
+    </w:p>
+    <w:tbl>
+      <w:tblPr>
+        <w:tblW w:w="9442" w:type="dxa"/>
+        <w:tblCellSpacing w:w="15" w:type="dxa"/>
+        <w:tblBorders>
+          <w:top w:val="outset" w:sz="6" w:space="0" w:color="auto"/>
+          <w:left w:val="outset" w:sz="6" w:space="0" w:color="auto"/>
+          <w:bottom w:val="outset" w:sz="6" w:space="0" w:color="auto"/>
+          <w:right w:val="outset" w:sz="6" w:space="0" w:color="auto"/>
+        </w:tblBorders>
+        <w:tblCellMar>
+          <w:top w:w="15" w:type="dxa"/>
+          <w:left w:w="15" w:type="dxa"/>
+          <w:bottom w:w="15" w:type="dxa"/>
+          <w:right w:w="15" w:type="dxa"/>
+        </w:tblCellMar>
+        <w:tblLook w:val="04A0" w:firstRow="1" w:lastRow="0" w:firstColumn="1" w:lastColumn="0" w:noHBand="0" w:noVBand="1"/>
+      </w:tblPr>
+      <w:tblGrid>
+        <w:gridCol w:w="1702"/>
+        <w:gridCol w:w="7740"/>
+      </w:tblGrid>
+      <w:tr>
+        <w:trPr>
+          <w:tblCellSpacing w:w="15" w:type="dxa"/>
+        </w:trPr>
+        <w:tc>
+          <w:tcPr>
+            <w:tcW w:w="1657" w:type="dxa"/>
+            <w:tcBorders>
+              <w:top w:val="outset" w:sz="6" w:space="0" w:color="auto"/>
+              <w:left w:val="outset" w:sz="6" w:space="0" w:color="auto"/>
+              <w:bottom w:val="outset" w:sz="6" w:space="0" w:color="auto"/>
+              <w:right w:val="outset" w:sz="6" w:space="0" w:color="auto"/>
+            </w:tcBorders>
+            <w:vAlign w:val="center"/>
+            <w:hideMark/>
+          </w:tcPr>
+          <w:p>
+            <w:pPr>
+              <w:pStyle w:val="subtitlebold"/>
+            </w:pPr>
+            <w:r>
+              <w:t>Tester</w:t>
+            </w:r>
+          </w:p>
+        </w:tc>
+        <w:tc>
+          <w:tcPr>
+            <w:tcW w:w="7695" w:type="dxa"/>
+            <w:tcBorders>
+              <w:top w:val="outset" w:sz="6" w:space="0" w:color="auto"/>
+              <w:left w:val="outset" w:sz="6" w:space="0" w:color="auto"/>
+              <w:bottom w:val="outset" w:sz="6" w:space="0" w:color="auto"/>
+              <w:right w:val="outset" w:sz="6" w:space="0" w:color="auto"/>
+            </w:tcBorders>
+            <w:vAlign w:val="center"/>
+            <w:hideMark/>
+          </w:tcPr>
+          <w:p>
+            <w:pPr>
+              <w:pStyle w:val="subtitlenormal"/>
+            </w:pPr>
+            <w:r>
+              <w:t>{{ tester }}</w:t>
+            </w:r>
+          </w:p>
+        </w:tc>
+      </w:tr>
+      <w:tr>
+        <w:trPr>
+          <w:tblCellSpacing w:w="15" w:type="dxa"/>
+        </w:trPr>
+        <w:tc>
+          <w:tcPr>
+            <w:tcW w:w="1657" w:type="dxa"/>
+            <w:tcBorders>
+              <w:top w:val="outset" w:sz="6" w:space="0" w:color="auto"/>
+              <w:left w:val="outset" w:sz="6" w:space="0" w:color="auto"/>
+              <w:bottom w:val="outset" w:sz="6" w:space="0" w:color="auto"/>
+              <w:right w:val="outset" w:sz="6" w:space="0" w:color="auto"/>
+            </w:tcBorders>
+            <w:vAlign w:val="center"/>
+            <w:hideMark/>
+          </w:tcPr>
+          <w:p>
+            <w:pPr>
+              <w:pStyle w:val="subtitlebold"/>
+            </w:pPr>
+            <w:r>
+              <w:t>Date</w:t>
+            </w:r>
+          </w:p>
+        </w:tc>
+        <w:tc>
+          <w:tcPr>
+            <w:tcW w:w="7695" w:type="dxa"/>
+            <w:tcBorders>
+              <w:top w:val="outset" w:sz="6" w:space="0" w:color="auto"/>
+              <w:left w:val="outset" w:sz="6" w:space="0" w:color="auto"/>
+              <w:bottom w:val="outset" w:sz="6" w:space="0" w:color="auto"/>
+              <w:right w:val="outset" w:sz="6" w:space="0" w:color="auto"/>
+            </w:tcBorders>
+            <w:vAlign w:val="center"/>
+            <w:hideMark/>
+          </w:tcPr>
+          <w:p>
+            <w:pPr>
+              <w:pStyle w:val="subtitlenormal"/>
+            </w:pPr>
+            <w:r>
+              <w:t>{{ date }}</w:t>
+            </w:r>
+          </w:p>
+        </w:tc>
+      </w:tr>
+      <w:tr>
+        <w:trPr>
+          <w:tblCellSpacing w:w="15" w:type="dxa"/>
+        </w:trPr>
+        <w:tc>
+          <w:tcPr>
+            <w:tcW w:w="1657" w:type="dxa"/>
+            <w:tcBorders>
+              <w:top w:val="outset" w:sz="6" w:space="0" w:color="auto"/>
+              <w:left w:val="outset" w:sz="6" w:space="0" w:color="auto"/>
+              <w:bottom w:val="outset" w:sz="6" w:space="0" w:color="auto"/>
+              <w:right w:val="outset" w:sz="6" w:space="0" w:color="auto"/>
+            </w:tcBorders>
+            <w:vAlign w:val="center"/>
+            <w:hideMark/>
+          </w:tcPr>
+          <w:p>
+            <w:pPr>
+              <w:pStyle w:val="subtitlebold"/>
+            </w:pPr>
+            <w:r>
+              <w:t>Purpose</w:t>
+            </w:r>
+          </w:p>
+        </w:tc>
+        <w:tc>
+          <w:tcPr>
+            <w:tcW w:w="7695" w:type="dxa"/>
+            <w:tcBorders>
+              <w:top w:val="outset" w:sz="6" w:space="0" w:color="auto"/>
+              <w:left w:val="outset" w:sz="6" w:space="0" w:color="auto"/>
+              <w:bottom w:val="outset" w:sz="6" w:space="0" w:color="auto"/>
+              <w:right w:val="outset" w:sz="6" w:space="0" w:color="auto"/>
+            </w:tcBorders>
+            <w:vAlign w:val="center"/>
+            <w:hideMark/>
+          </w:tcPr>
+          <w:p>
+            <w:pPr>
+              <w:pStyle w:val="subtitlenormal"/>
+            </w:pPr>
+            <w:r>
+              <w:t>Describe the DUT and DUT environment</w:t>
+            </w:r>
+            <w:r>
+              <w:t>.</w:t>
+            </w:r>
+          </w:p>
+        </w:tc>
+      </w:tr>
+    </w:tbl>
+    <w:p>
+      <w:pPr>
+        <w:pStyle w:val="testheader"/>
+      </w:pPr>
+      <w:r>
+        <w:t>Test 0</w:t>
+      </w:r>
+    </w:p>
+    <w:p>
+      <w:pPr>
+        <w:pStyle w:val="descheader"/>
+      </w:pPr>
+      <w:r>
+        <w:t>Description</w:t>
+      </w:r>
+    </w:p>
+    <w:p>
+      <w:pPr>
+        <w:pStyle w:val="normaltext"/>
+      </w:pPr>
+      <w:r>
+        <w:t>Record inventory</w:t>
+      </w:r>
+      <w:r>
+        <w:t>.</w:t>
+      </w:r>
+    </w:p>
+    <w:p>
+      <w:pPr>
+        <w:pStyle w:val="descheader"/>
+      </w:pPr>
+      <w:r>
+        <w:t>Commands To Execute</w:t>
+      </w:r>
+    </w:p>
+    <w:p>
+      <w:pPr>
+        <w:pStyle w:val="bold"/>
+      </w:pPr>
+      <w:r>
+        <w:t>Cisco:</w:t>
+      </w:r>
+    </w:p>
+    <w:p>
+      <w:pPr>
+        <w:pStyle w:val="output"/>
+      </w:pPr>
+      <w:r>
+        <w:t>show inventory</w:t>
+      </w:r>
+    </w:p>
+    <w:p>
+      <w:pPr>
+        <w:pStyle w:val="bold"/>
+      </w:pPr>
+      <w:r>
+        <w:t>Juniper:</w:t>
+      </w:r>
+    </w:p>
+    <w:p>
+      <w:pPr>
+        <w:pStyle w:val="output"/>
+      </w:pPr>
+      <w:r>
+        <w:t>s</w:t>
+      </w:r>
+      <w:r>
+        <w:t>how chassis hardware</w:t>
+      </w:r>
+    </w:p>
+    <w:p>
+      <w:pPr>
+        <w:pStyle w:val="descheader"/>
+      </w:pPr>
+      <w:r>
+        <w:t>Test output</w:t>
+      </w:r>
+    </w:p>
+    <w:tbl>
+      <w:tblPr>
+        <w:tblW w:w="9442" w:type="dxa"/>
+        <w:tblCellSpacing w:w="15" w:type="dxa"/>
+        <w:tblBorders>
+          <w:top w:val="outset" w:sz="6" w:space="0" w:color="000000"/>
+          <w:left w:val="outset" w:sz="6" w:space="0" w:color="000000"/>
+          <w:bottom w:val="outset" w:sz="6" w:space="0" w:color="000000"/>
+          <w:right w:val="outset" w:sz="6" w:space="0" w:color="000000"/>
+        </w:tblBorders>
+        <w:shd w:val="clear" w:color="auto" w:fill="DBE5F1"/>
+        <w:tblLayout w:type="fixed"/>
+        <w:tblCellMar>
+          <w:left w:w="0" w:type="dxa"/>
+          <w:right w:w="0" w:type="dxa"/>
+        </w:tblCellMar>
+        <w:tblLook w:val="04A0" w:firstRow="1" w:lastRow="0" w:firstColumn="1" w:lastColumn="0" w:noHBand="0" w:noVBand="1"/>
+      </w:tblPr>
+      <w:tblGrid>
+        <w:gridCol w:w="9442"/>
+      </w:tblGrid>
+      <w:tr>
+        <w:trPr>
+          <w:tblCellSpacing w:w="15" w:type="dxa"/>
+        </w:trPr>
+        <w:tc>
+          <w:tcPr>
+            <w:tcW w:w="9382" w:type="dxa"/>
+            <w:tcBorders>
+              <w:top w:val="outset" w:sz="6" w:space="0" w:color="000000"/>
+              <w:left w:val="outset" w:sz="6" w:space="0" w:color="000000"/>
+              <w:bottom w:val="outset" w:sz="6" w:space="0" w:color="000000"/>
+              <w:right w:val="outset" w:sz="6" w:space="0" w:color="000000"/>
+            </w:tcBorders>
+            <w:shd w:val="clear" w:color="auto" w:fill="DBE5F1"/>
+            <w:tcMar>
+              <w:top w:w="15" w:type="dxa"/>
+              <w:left w:w="15" w:type="dxa"/>
+              <w:bottom w:w="15" w:type="dxa"/>
+              <w:right w:w="15" w:type="dxa"/>
+            </w:tcMar>
+            <w:vAlign w:val="center"/>
+            <w:hideMark/>
+          </w:tcPr>
+          <w:p>
+            <w:pPr>
+              <w:pStyle w:val="outputsm"/>
+            </w:pPr>
+            <w:r>
+              <w:t xml:space="preserve">{{ </w:t>
+            </w:r>
+            <w:r>
+              <w:t>test1_result</w:t>
+            </w:r>
+            <w:r>
+              <w:t xml:space="preserve"> </w:t>
+            </w:r>
+            <w:r>
+              <w:t>}}</w:t>
+            </w:r>
+          </w:p>
+        </w:tc>
+      </w:tr>
+    </w:tbl>
+    <w:p>
+      <w:pPr>
+        <w:pStyle w:val="descheader"/>
+      </w:pPr>
+      <w:r>
+        <w:t>Test Comments</w:t>
+      </w:r>
+    </w:p>
+    <w:tbl>
+      <w:tblPr>
+        <w:tblW w:w="9442" w:type="dxa"/>
+        <w:tblCellSpacing w:w="15" w:type="dxa"/>
+        <w:tblBorders>
+          <w:top w:val="outset" w:sz="6" w:space="0" w:color="000000"/>
+          <w:left w:val="outset" w:sz="6" w:space="0" w:color="000000"/>
+          <w:bottom w:val="outset" w:sz="6" w:space="0" w:color="000000"/>
+          <w:right w:val="outset" w:sz="6" w:space="0" w:color="000000"/>
+        </w:tblBorders>
+        <w:shd w:val="clear" w:color="auto" w:fill="F2DBDB"/>
+        <w:tblLayout w:type="fixed"/>
+        <w:tblCellMar>
+          <w:left w:w="0" w:type="dxa"/>
+          <w:right w:w="0" w:type="dxa"/>
+        </w:tblCellMar>
+        <w:tblLook w:val="04A0" w:firstRow="1" w:lastRow="0" w:firstColumn="1" w:lastColumn="0" w:noHBand="0" w:noVBand="1"/>
+      </w:tblPr>
+      <w:tblGrid>
+        <w:gridCol w:w="9442"/>
+      </w:tblGrid>
+      <w:tr>
+        <w:trPr>
+          <w:tblCellSpacing w:w="15" w:type="dxa"/>
+        </w:trPr>
+        <w:tc>
+          <w:tcPr>
+            <w:tcW w:w="9382" w:type="dxa"/>
+            <w:tcBorders>
+              <w:top w:val="outset" w:sz="6" w:space="0" w:color="000000"/>
+              <w:left w:val="outset" w:sz="6" w:space="0" w:color="000000"/>
+              <w:bottom w:val="outset" w:sz="6" w:space="0" w:color="000000"/>
+              <w:right w:val="outset" w:sz="6" w:space="0" w:color="000000"/>
+            </w:tcBorders>
+            <w:shd w:val="clear" w:color="auto" w:fill="F2DBDB"/>
+            <w:tcMar>
+              <w:top w:w="15" w:type="dxa"/>
+              <w:left w:w="15" w:type="dxa"/>
+              <w:bottom w:w="15" w:type="dxa"/>
+              <w:right w:w="15" w:type="dxa"/>
+            </w:tcMar>
+            <w:vAlign w:val="center"/>
+            <w:hideMark/>
+          </w:tcPr>
+          <w:p>
+            <w:pPr>
+              <w:pStyle w:val="normaltext"/>
+              <w:rPr>
+                <w:rFonts w:eastAsia="Times New Roman"/>
+              </w:rPr>
+            </w:pPr>
+            <w:r>
+              <w:rPr>
+                <w:rFonts w:eastAsia="Times New Roman"/>
+              </w:rPr>
+              <w:t>{{ test</w:t>
+            </w:r>
+            <w:r>
+              <w:rPr>
+                <w:rFonts w:eastAsia="Times New Roman"/>
+              </w:rPr>
+              <w:t>1_</w:t>
+            </w:r>
+            <w:r>
+              <w:rPr>
+                <w:rFonts w:eastAsia="Times New Roman"/>
+              </w:rPr>
+              <w:t>comment</w:t>
+            </w:r>
+            <w:r>
+              <w:rPr>
+                <w:rFonts w:eastAsia="Times New Roman"/>
+              </w:rPr>
+              <w:t xml:space="preserve"> }}</w:t>
+            </w:r>
+          </w:p>
+        </w:tc>
+      </w:tr>
+    </w:tbl>
     <w:p>
       <w:bookmarkStart w:id="0" w:name="_GoBack"/>
       <w:bookmarkEnd w:id="0"/>
@@ -847,7 +1271,10 @@
     <w:basedOn w:val="HTMLPreformatted"/>
     <w:link w:val="outputChar"/>
     <w:qFormat/>
-    <w:rsid w:val="002F6B63"/>
+    <w:rsid w:val="00B8743B"/>
+    <w:pPr>
+      <w:spacing w:after="200"/>
+    </w:pPr>
   </w:style>
   <w:style w:type="character" w:customStyle="1" w:styleId="boldChar">
     <w:name w:val="bold Char"/>
@@ -864,7 +1291,10 @@
     <w:basedOn w:val="output"/>
     <w:link w:val="outputsmChar"/>
     <w:qFormat/>
-    <w:rsid w:val="002F6B63"/>
+    <w:rsid w:val="00F15284"/>
+    <w:pPr>
+      <w:spacing w:after="0"/>
+    </w:pPr>
     <w:rPr>
       <w:rFonts w:eastAsia="Times New Roman"/>
       <w:sz w:val="16"/>
@@ -875,7 +1305,7 @@
     <w:name w:val="output Char"/>
     <w:basedOn w:val="HTMLPreformattedChar"/>
     <w:link w:val="output"/>
-    <w:rsid w:val="002F6B63"/>
+    <w:rsid w:val="00B8743B"/>
     <w:rPr>
       <w:rFonts w:ascii="Courier New" w:eastAsiaTheme="minorEastAsia" w:hAnsi="Courier New" w:cs="Courier New"/>
     </w:rPr>
@@ -884,7 +1314,7 @@
     <w:name w:val="output_sm Char"/>
     <w:basedOn w:val="outputChar"/>
     <w:link w:val="outputsm"/>
-    <w:rsid w:val="002F6B63"/>
+    <w:rsid w:val="00F15284"/>
     <w:rPr>
       <w:rFonts w:ascii="Courier New" w:eastAsiaTheme="minorEastAsia" w:hAnsi="Courier New" w:cs="Courier New"/>
       <w:sz w:val="16"/>
@@ -942,6 +1372,66 @@
       <w:sz w:val="24"/>
       <w:szCs w:val="24"/>
     </w:rPr>
+  </w:style>
+  <w:style w:type="table" w:styleId="TableGrid">
+    <w:name w:val="Table Grid"/>
+    <w:basedOn w:val="TableNormal"/>
+    <w:uiPriority w:val="59"/>
+    <w:rsid w:val="000E4384"/>
+    <w:tblPr>
+      <w:tblBorders>
+        <w:top w:val="single" w:sz="4" w:space="0" w:color="auto"/>
+        <w:left w:val="single" w:sz="4" w:space="0" w:color="auto"/>
+        <w:bottom w:val="single" w:sz="4" w:space="0" w:color="auto"/>
+        <w:right w:val="single" w:sz="4" w:space="0" w:color="auto"/>
+        <w:insideH w:val="single" w:sz="4" w:space="0" w:color="auto"/>
+        <w:insideV w:val="single" w:sz="4" w:space="0" w:color="auto"/>
+      </w:tblBorders>
+    </w:tblPr>
+  </w:style>
+  <w:style w:type="table" w:customStyle="1" w:styleId="testcomment">
+    <w:name w:val="test_comment"/>
+    <w:basedOn w:val="TableNormal"/>
+    <w:uiPriority w:val="99"/>
+    <w:rsid w:val="00AF6B0E"/>
+    <w:rPr>
+      <w:rFonts w:ascii="Arial" w:hAnsi="Arial"/>
+      <w:color w:val="000000" w:themeColor="text1"/>
+      <w:sz w:val="22"/>
+    </w:rPr>
+    <w:tblPr>
+      <w:tblBorders>
+        <w:top w:val="double" w:sz="4" w:space="0" w:color="000000" w:themeColor="text1"/>
+        <w:left w:val="double" w:sz="4" w:space="0" w:color="000000" w:themeColor="text1"/>
+        <w:bottom w:val="double" w:sz="4" w:space="0" w:color="000000" w:themeColor="text1"/>
+        <w:right w:val="double" w:sz="4" w:space="0" w:color="000000" w:themeColor="text1"/>
+      </w:tblBorders>
+    </w:tblPr>
+    <w:tcPr>
+      <w:shd w:val="clear" w:color="auto" w:fill="F2DBDB"/>
+    </w:tcPr>
+  </w:style>
+  <w:style w:type="table" w:customStyle="1" w:styleId="testoutput">
+    <w:name w:val="test_output"/>
+    <w:basedOn w:val="TableNormal"/>
+    <w:uiPriority w:val="99"/>
+    <w:rsid w:val="00AF6B0E"/>
+    <w:rPr>
+      <w:rFonts w:ascii="Courier New" w:hAnsi="Courier New"/>
+      <w:color w:val="000000" w:themeColor="text1"/>
+      <w:sz w:val="16"/>
+    </w:rPr>
+    <w:tblPr>
+      <w:tblBorders>
+        <w:top w:val="double" w:sz="4" w:space="0" w:color="000000" w:themeColor="text1"/>
+        <w:left w:val="double" w:sz="4" w:space="0" w:color="000000" w:themeColor="text1"/>
+        <w:bottom w:val="double" w:sz="4" w:space="0" w:color="000000" w:themeColor="text1"/>
+        <w:right w:val="double" w:sz="4" w:space="0" w:color="000000" w:themeColor="text1"/>
+      </w:tblBorders>
+    </w:tblPr>
+    <w:tcPr>
+      <w:shd w:val="clear" w:color="auto" w:fill="DBE5F1"/>
+    </w:tcPr>
   </w:style>
 </w:styles>
 </file>

</xml_diff>

<commit_message>
Tables kind of working
</commit_message>
<xml_diff>
--- a/docx_creator/quickstart/input.docx
+++ b/docx_creator/quickstart/input.docx
@@ -277,46 +277,18 @@
     </w:p>
     <w:tbl>
       <w:tblPr>
+        <w:tblStyle w:val="testoutput"/>
         <w:tblW w:w="9442" w:type="dxa"/>
-        <w:tblCellSpacing w:w="15" w:type="dxa"/>
-        <w:tblBorders>
-          <w:top w:val="outset" w:sz="6" w:space="0" w:color="000000"/>
-          <w:left w:val="outset" w:sz="6" w:space="0" w:color="000000"/>
-          <w:bottom w:val="outset" w:sz="6" w:space="0" w:color="000000"/>
-          <w:right w:val="outset" w:sz="6" w:space="0" w:color="000000"/>
-        </w:tblBorders>
-        <w:shd w:val="clear" w:color="auto" w:fill="DBE5F1"/>
         <w:tblLayout w:type="fixed"/>
-        <w:tblCellMar>
-          <w:left w:w="0" w:type="dxa"/>
-          <w:right w:w="0" w:type="dxa"/>
-        </w:tblCellMar>
         <w:tblLook w:val="04A0" w:firstRow="1" w:lastRow="0" w:firstColumn="1" w:lastColumn="0" w:noHBand="0" w:noVBand="1"/>
       </w:tblPr>
       <w:tblGrid>
         <w:gridCol w:w="9442"/>
       </w:tblGrid>
       <w:tr>
-        <w:trPr>
-          <w:tblCellSpacing w:w="15" w:type="dxa"/>
-        </w:trPr>
         <w:tc>
           <w:tcPr>
             <w:tcW w:w="9382" w:type="dxa"/>
-            <w:tcBorders>
-              <w:top w:val="outset" w:sz="6" w:space="0" w:color="000000"/>
-              <w:left w:val="outset" w:sz="6" w:space="0" w:color="000000"/>
-              <w:bottom w:val="outset" w:sz="6" w:space="0" w:color="000000"/>
-              <w:right w:val="outset" w:sz="6" w:space="0" w:color="000000"/>
-            </w:tcBorders>
-            <w:shd w:val="clear" w:color="auto" w:fill="DBE5F1"/>
-            <w:tcMar>
-              <w:top w:w="15" w:type="dxa"/>
-              <w:left w:w="15" w:type="dxa"/>
-              <w:bottom w:w="15" w:type="dxa"/>
-              <w:right w:w="15" w:type="dxa"/>
-            </w:tcMar>
-            <w:vAlign w:val="center"/>
             <w:hideMark/>
           </w:tcPr>
           <w:p>
@@ -327,7 +299,10 @@
               <w:t xml:space="preserve">{{ </w:t>
             </w:r>
             <w:r>
-              <w:t>test1_result</w:t>
+              <w:t>test0</w:t>
+            </w:r>
+            <w:r>
+              <w:t>_result</w:t>
             </w:r>
             <w:r>
               <w:t xml:space="preserve"> </w:t>
@@ -349,46 +324,18 @@
     </w:p>
     <w:tbl>
       <w:tblPr>
+        <w:tblStyle w:val="testcomment"/>
         <w:tblW w:w="9442" w:type="dxa"/>
-        <w:tblCellSpacing w:w="15" w:type="dxa"/>
-        <w:tblBorders>
-          <w:top w:val="outset" w:sz="6" w:space="0" w:color="000000"/>
-          <w:left w:val="outset" w:sz="6" w:space="0" w:color="000000"/>
-          <w:bottom w:val="outset" w:sz="6" w:space="0" w:color="000000"/>
-          <w:right w:val="outset" w:sz="6" w:space="0" w:color="000000"/>
-        </w:tblBorders>
-        <w:shd w:val="clear" w:color="auto" w:fill="F2DBDB"/>
         <w:tblLayout w:type="fixed"/>
-        <w:tblCellMar>
-          <w:left w:w="0" w:type="dxa"/>
-          <w:right w:w="0" w:type="dxa"/>
-        </w:tblCellMar>
         <w:tblLook w:val="04A0" w:firstRow="1" w:lastRow="0" w:firstColumn="1" w:lastColumn="0" w:noHBand="0" w:noVBand="1"/>
       </w:tblPr>
       <w:tblGrid>
         <w:gridCol w:w="9442"/>
       </w:tblGrid>
       <w:tr>
-        <w:trPr>
-          <w:tblCellSpacing w:w="15" w:type="dxa"/>
-        </w:trPr>
         <w:tc>
           <w:tcPr>
             <w:tcW w:w="9382" w:type="dxa"/>
-            <w:tcBorders>
-              <w:top w:val="outset" w:sz="6" w:space="0" w:color="000000"/>
-              <w:left w:val="outset" w:sz="6" w:space="0" w:color="000000"/>
-              <w:bottom w:val="outset" w:sz="6" w:space="0" w:color="000000"/>
-              <w:right w:val="outset" w:sz="6" w:space="0" w:color="000000"/>
-            </w:tcBorders>
-            <w:shd w:val="clear" w:color="auto" w:fill="F2DBDB"/>
-            <w:tcMar>
-              <w:top w:w="15" w:type="dxa"/>
-              <w:left w:w="15" w:type="dxa"/>
-              <w:bottom w:w="15" w:type="dxa"/>
-              <w:right w:w="15" w:type="dxa"/>
-            </w:tcMar>
-            <w:vAlign w:val="center"/>
             <w:hideMark/>
           </w:tcPr>
           <w:p>
@@ -408,7 +355,13 @@
               <w:rPr>
                 <w:rFonts w:eastAsia="Times New Roman"/>
               </w:rPr>
-              <w:t>1_</w:t>
+              <w:t>0</w:t>
+            </w:r>
+            <w:r>
+              <w:rPr>
+                <w:rFonts w:eastAsia="Times New Roman"/>
+              </w:rPr>
+              <w:t>_</w:t>
             </w:r>
             <w:r>
               <w:rPr>
@@ -1393,7 +1346,7 @@
     <w:name w:val="test_comment"/>
     <w:basedOn w:val="TableNormal"/>
     <w:uiPriority w:val="99"/>
-    <w:rsid w:val="00AF6B0E"/>
+    <w:rsid w:val="00C62769"/>
     <w:rPr>
       <w:rFonts w:ascii="Arial" w:hAnsi="Arial"/>
       <w:color w:val="000000" w:themeColor="text1"/>
@@ -1406,6 +1359,10 @@
         <w:bottom w:val="double" w:sz="4" w:space="0" w:color="000000" w:themeColor="text1"/>
         <w:right w:val="double" w:sz="4" w:space="0" w:color="000000" w:themeColor="text1"/>
       </w:tblBorders>
+      <w:tblCellMar>
+        <w:left w:w="0" w:type="dxa"/>
+        <w:right w:w="0" w:type="dxa"/>
+      </w:tblCellMar>
     </w:tblPr>
     <w:tcPr>
       <w:shd w:val="clear" w:color="auto" w:fill="F2DBDB"/>
@@ -1415,7 +1372,7 @@
     <w:name w:val="test_output"/>
     <w:basedOn w:val="TableNormal"/>
     <w:uiPriority w:val="99"/>
-    <w:rsid w:val="00AF6B0E"/>
+    <w:rsid w:val="00C62769"/>
     <w:rPr>
       <w:rFonts w:ascii="Courier New" w:hAnsi="Courier New"/>
       <w:color w:val="000000" w:themeColor="text1"/>
@@ -1428,6 +1385,10 @@
         <w:bottom w:val="double" w:sz="4" w:space="0" w:color="000000" w:themeColor="text1"/>
         <w:right w:val="double" w:sz="4" w:space="0" w:color="000000" w:themeColor="text1"/>
       </w:tblBorders>
+      <w:tblCellMar>
+        <w:left w:w="0" w:type="dxa"/>
+        <w:right w:w="0" w:type="dxa"/>
+      </w:tblCellMar>
     </w:tblPr>
     <w:tcPr>
       <w:shd w:val="clear" w:color="auto" w:fill="DBE5F1"/>

</xml_diff>

<commit_message>
Close to final before beginning integration with 'todocxtpl.py'
</commit_message>
<xml_diff>
--- a/docx_creator/quickstart/input.docx
+++ b/docx_creator/quickstart/input.docx
@@ -188,195 +188,10 @@
               <w:pStyle w:val="subtitlenormal"/>
             </w:pPr>
             <w:r>
-              <w:t>Describe the DUT and DUT environment</w:t>
+              <w:t>{{ purpose }}</w:t>
             </w:r>
-            <w:r>
-              <w:t>.</w:t>
-            </w:r>
-          </w:p>
-        </w:tc>
-      </w:tr>
-    </w:tbl>
-    <w:p>
-      <w:pPr>
-        <w:pStyle w:val="testheader"/>
-      </w:pPr>
-      <w:r>
-        <w:t>Test 0</w:t>
-      </w:r>
-    </w:p>
-    <w:p>
-      <w:pPr>
-        <w:pStyle w:val="descheader"/>
-      </w:pPr>
-      <w:r>
-        <w:t>Description</w:t>
-      </w:r>
-    </w:p>
-    <w:p>
-      <w:pPr>
-        <w:pStyle w:val="normaltext"/>
-      </w:pPr>
-      <w:r>
-        <w:t>Record inventory</w:t>
-      </w:r>
-      <w:r>
-        <w:t>.</w:t>
-      </w:r>
-    </w:p>
-    <w:p>
-      <w:pPr>
-        <w:pStyle w:val="descheader"/>
-      </w:pPr>
-      <w:r>
-        <w:t>Commands To Execute</w:t>
-      </w:r>
-    </w:p>
-    <w:p>
-      <w:pPr>
-        <w:pStyle w:val="bold"/>
-      </w:pPr>
-      <w:r>
-        <w:t>Cisco:</w:t>
-      </w:r>
-    </w:p>
-    <w:p>
-      <w:pPr>
-        <w:pStyle w:val="output"/>
-      </w:pPr>
-      <w:r>
-        <w:t>show inventory</w:t>
-      </w:r>
-    </w:p>
-    <w:p>
-      <w:pPr>
-        <w:pStyle w:val="bold"/>
-      </w:pPr>
-      <w:r>
-        <w:t>Juniper:</w:t>
-      </w:r>
-    </w:p>
-    <w:p>
-      <w:pPr>
-        <w:pStyle w:val="output"/>
-      </w:pPr>
-      <w:r>
-        <w:t>s</w:t>
-      </w:r>
-      <w:r>
-        <w:t>how chassis hardware</w:t>
-      </w:r>
-    </w:p>
-    <w:p>
-      <w:pPr>
-        <w:pStyle w:val="descheader"/>
-      </w:pPr>
-      <w:r>
-        <w:t>Test output</w:t>
-      </w:r>
-    </w:p>
-    <w:tbl>
-      <w:tblPr>
-        <w:tblStyle w:val="testoutput"/>
-        <w:tblW w:w="9442" w:type="dxa"/>
-        <w:tblLayout w:type="fixed"/>
-        <w:tblLook w:val="04A0" w:firstRow="1" w:lastRow="0" w:firstColumn="1" w:lastColumn="0" w:noHBand="0" w:noVBand="1"/>
-      </w:tblPr>
-      <w:tblGrid>
-        <w:gridCol w:w="9442"/>
-      </w:tblGrid>
-      <w:tr>
-        <w:tc>
-          <w:tcPr>
-            <w:tcW w:w="9382" w:type="dxa"/>
-            <w:hideMark/>
-          </w:tcPr>
-          <w:p>
-            <w:pPr>
-              <w:pStyle w:val="outputsm"/>
-            </w:pPr>
-            <w:r>
-              <w:t xml:space="preserve">{{ </w:t>
-            </w:r>
-            <w:r>
-              <w:t>test0</w:t>
-            </w:r>
-            <w:r>
-              <w:t>_result</w:t>
-            </w:r>
-            <w:r>
-              <w:t xml:space="preserve"> </w:t>
-            </w:r>
-            <w:r>
-              <w:t>}}</w:t>
-            </w:r>
-          </w:p>
-        </w:tc>
-      </w:tr>
-    </w:tbl>
-    <w:p>
-      <w:pPr>
-        <w:pStyle w:val="descheader"/>
-      </w:pPr>
-      <w:r>
-        <w:t>Test Comments</w:t>
-      </w:r>
-      <w:bookmarkStart w:id="0" w:name="_GoBack"/>
-      <w:bookmarkEnd w:id="0"/>
-    </w:p>
-    <w:tbl>
-      <w:tblPr>
-        <w:tblStyle w:val="testcomment"/>
-        <w:tblW w:w="9442" w:type="dxa"/>
-        <w:tblLayout w:type="fixed"/>
-        <w:tblLook w:val="04A0" w:firstRow="1" w:lastRow="0" w:firstColumn="1" w:lastColumn="0" w:noHBand="0" w:noVBand="1"/>
-      </w:tblPr>
-      <w:tblGrid>
-        <w:gridCol w:w="9442"/>
-      </w:tblGrid>
-      <w:tr>
-        <w:tc>
-          <w:tcPr>
-            <w:tcW w:w="9382" w:type="dxa"/>
-            <w:hideMark/>
-          </w:tcPr>
-          <w:p>
-            <w:pPr>
-              <w:pStyle w:val="normaltext"/>
-              <w:rPr>
-                <w:rFonts w:eastAsia="Times New Roman"/>
-              </w:rPr>
-            </w:pPr>
-            <w:r>
-              <w:rPr>
-                <w:rFonts w:eastAsia="Times New Roman"/>
-              </w:rPr>
-              <w:t>{{ test</w:t>
-            </w:r>
-            <w:r>
-              <w:rPr>
-                <w:rFonts w:eastAsia="Times New Roman"/>
-              </w:rPr>
-              <w:t>0</w:t>
-            </w:r>
-            <w:r>
-              <w:rPr>
-                <w:rFonts w:eastAsia="Times New Roman"/>
-              </w:rPr>
-              <w:t>_</w:t>
-            </w:r>
-            <w:r>
-              <w:rPr>
-                <w:rFonts w:eastAsia="Times New Roman"/>
-              </w:rPr>
-              <w:t>comment</w:t>
-            </w:r>
-            <w:r>
-              <w:rPr>
-                <w:rFonts w:eastAsia="Times New Roman"/>
-              </w:rPr>
-              <w:t xml:space="preserve"> }}</w:t>
-            </w:r>
+            <w:bookmarkStart w:id="0" w:name="_GoBack"/>
+            <w:bookmarkEnd w:id="0"/>
           </w:p>
         </w:tc>
       </w:tr>

</xml_diff>